<commit_message>
updated 1 pg cv
</commit_message>
<xml_diff>
--- a/_site/vita_onepage_word.docx
+++ b/_site/vita_onepage_word.docx
@@ -7,9 +7,7 @@
         <w:tblStyle w:val="TableGrid"/>
         <w:tblW w:w="0" w:type="auto"/>
         <w:tblBorders>
-          <w:top w:val="none" w:sz="0" w:space="0" w:color="auto"/>
           <w:left w:val="none" w:sz="0" w:space="0" w:color="auto"/>
-          <w:bottom w:val="none" w:sz="0" w:space="0" w:color="auto"/>
           <w:right w:val="none" w:sz="0" w:space="0" w:color="auto"/>
           <w:insideH w:val="none" w:sz="0" w:space="0" w:color="auto"/>
           <w:insideV w:val="none" w:sz="0" w:space="0" w:color="auto"/>
@@ -169,13 +167,11 @@
       <w:pPr>
         <w:rPr>
           <w:b/>
-          <w:sz w:val="22"/>
-        </w:rPr>
-      </w:pPr>
-      <w:r>
-        <w:rPr>
-          <w:b/>
-          <w:sz w:val="22"/>
+        </w:rPr>
+      </w:pPr>
+      <w:r>
+        <w:rPr>
+          <w:b/>
         </w:rPr>
         <w:t>Education</w:t>
       </w:r>
@@ -350,13 +346,11 @@
       <w:pPr>
         <w:rPr>
           <w:b/>
-          <w:sz w:val="22"/>
-        </w:rPr>
-      </w:pPr>
-      <w:r>
-        <w:rPr>
-          <w:b/>
-          <w:sz w:val="22"/>
+        </w:rPr>
+      </w:pPr>
+      <w:r>
+        <w:rPr>
+          <w:b/>
         </w:rPr>
         <w:t>Programming</w:t>
       </w:r>
@@ -433,16 +427,7 @@
             <w:rStyle w:val="Hyperlink"/>
             <w:sz w:val="20"/>
           </w:rPr>
-          <w:t>https://github.com/ropensc</w:t>
-        </w:r>
-        <w:bookmarkStart w:id="0" w:name="_GoBack"/>
-        <w:bookmarkEnd w:id="0"/>
-        <w:r>
-          <w:rPr>
-            <w:rStyle w:val="Hyperlink"/>
-            <w:sz w:val="20"/>
-          </w:rPr>
-          <w:t>i</w:t>
+          <w:t>https://github.com/ropensci</w:t>
         </w:r>
       </w:hyperlink>
     </w:p>
@@ -706,6 +691,32 @@
         </w:rPr>
         <w:t xml:space="preserve"> Use HTML often for websites, and customize CSS.</w:t>
       </w:r>
+      <w:r>
+        <w:rPr>
+          <w:sz w:val="20"/>
+        </w:rPr>
+        <w:t xml:space="preserve"> Create </w:t>
+      </w:r>
+      <w:r>
+        <w:rPr>
+          <w:sz w:val="20"/>
+        </w:rPr>
+        <w:t xml:space="preserve">software tutorials with HTML, CSS, and </w:t>
+      </w:r>
+      <w:proofErr w:type="spellStart"/>
+      <w:r>
+        <w:rPr>
+          <w:sz w:val="20"/>
+        </w:rPr>
+        <w:t>Javascript</w:t>
+      </w:r>
+      <w:proofErr w:type="spellEnd"/>
+      <w:r>
+        <w:rPr>
+          <w:sz w:val="20"/>
+        </w:rPr>
+        <w:t>.</w:t>
+      </w:r>
     </w:p>
     <w:p>
       <w:pPr>
@@ -767,19 +778,18 @@
       <w:pPr>
         <w:rPr>
           <w:b/>
-          <w:sz w:val="22"/>
-        </w:rPr>
-      </w:pPr>
-      <w:r>
-        <w:rPr>
-          <w:b/>
-          <w:sz w:val="22"/>
+        </w:rPr>
+      </w:pPr>
+      <w:r>
+        <w:rPr>
+          <w:b/>
         </w:rPr>
         <w:t>Work Experience</w:t>
       </w:r>
     </w:p>
     <w:p>
       <w:pPr>
+        <w:ind w:firstLine="284"/>
         <w:rPr>
           <w:sz w:val="20"/>
         </w:rPr>
@@ -826,26 +836,52 @@
     </w:p>
     <w:p>
       <w:pPr>
-        <w:rPr>
-          <w:sz w:val="20"/>
-        </w:rPr>
-      </w:pPr>
-      <w:r>
-        <w:rPr>
-          <w:sz w:val="20"/>
-        </w:rPr>
-        <w:t xml:space="preserve">Built and maintained a SQL database containing data from a large network of dozens of researchers. Synthesized data from a research network across Canada to answer questions about pollinator communities, producing four peer-reviewed papers. </w:t>
-      </w:r>
-    </w:p>
-    <w:p>
-      <w:pPr>
-        <w:rPr>
-          <w:sz w:val="20"/>
-        </w:rPr>
-      </w:pPr>
-    </w:p>
-    <w:p>
-      <w:pPr>
+        <w:ind w:left="284"/>
+        <w:rPr>
+          <w:sz w:val="20"/>
+        </w:rPr>
+      </w:pPr>
+      <w:r>
+        <w:rPr>
+          <w:sz w:val="20"/>
+        </w:rPr>
+        <w:t>Built and maintained a SQL database containing data from a large network of do</w:t>
+      </w:r>
+      <w:r>
+        <w:rPr>
+          <w:sz w:val="20"/>
+        </w:rPr>
+        <w:t>zens of researchers. Synthesizing</w:t>
+      </w:r>
+      <w:r>
+        <w:rPr>
+          <w:sz w:val="20"/>
+        </w:rPr>
+        <w:t xml:space="preserve"> data from a research network across Canada to answer questions about pollinator communities, </w:t>
+      </w:r>
+      <w:r>
+        <w:rPr>
+          <w:sz w:val="20"/>
+        </w:rPr>
+        <w:t>leading to</w:t>
+      </w:r>
+      <w:r>
+        <w:rPr>
+          <w:sz w:val="20"/>
+        </w:rPr>
+        <w:t xml:space="preserve"> four peer-reviewed papers. </w:t>
+      </w:r>
+    </w:p>
+    <w:p>
+      <w:pPr>
+        <w:rPr>
+          <w:sz w:val="20"/>
+        </w:rPr>
+      </w:pPr>
+    </w:p>
+    <w:p>
+      <w:pPr>
+        <w:ind w:firstLine="284"/>
         <w:rPr>
           <w:sz w:val="20"/>
         </w:rPr>
@@ -879,6 +915,7 @@
     </w:p>
     <w:p>
       <w:pPr>
+        <w:ind w:left="284"/>
         <w:rPr>
           <w:sz w:val="20"/>
         </w:rPr>
@@ -906,6 +943,18 @@
           <w:sz w:val="20"/>
         </w:rPr>
         <w:t xml:space="preserve">source journals and data sets. </w:t>
+      </w:r>
+      <w:r>
+        <w:rPr>
+          <w:sz w:val="20"/>
+        </w:rPr>
+        <w:t xml:space="preserve">Received a $160,000 grant in June 2012. </w:t>
+      </w:r>
+      <w:r>
+        <w:rPr>
+          <w:sz w:val="20"/>
+        </w:rPr>
+        <w:t xml:space="preserve"> </w:t>
       </w:r>
       <w:r>
         <w:rPr>
@@ -947,55 +996,46 @@
         <w:rPr>
           <w:sz w:val="20"/>
         </w:rPr>
-        <w:t xml:space="preserve">. </w:t>
-      </w:r>
-      <w:r>
-        <w:rPr>
-          <w:sz w:val="20"/>
-        </w:rPr>
-        <w:t>Received</w:t>
-      </w:r>
-      <w:r>
-        <w:rPr>
-          <w:sz w:val="20"/>
-        </w:rPr>
-        <w:t xml:space="preserve"> a $160,000 grant in June 2012. Use R heavily for software development. Maintain software tutorials with HTML, CSS, and </w:t>
-      </w:r>
+        <w:t>.</w:t>
+      </w:r>
+    </w:p>
+    <w:p>
+      <w:pPr>
+        <w:rPr>
+          <w:sz w:val="20"/>
+        </w:rPr>
+      </w:pPr>
+    </w:p>
+    <w:p>
+      <w:pPr>
+        <w:ind w:firstLine="284"/>
+        <w:rPr>
+          <w:sz w:val="20"/>
+        </w:rPr>
+      </w:pPr>
       <w:proofErr w:type="spellStart"/>
       <w:r>
         <w:rPr>
-          <w:sz w:val="20"/>
-        </w:rPr>
-        <w:t>Javascript</w:t>
+          <w:b/>
+          <w:sz w:val="20"/>
+        </w:rPr>
+        <w:t>Dittes</w:t>
       </w:r>
       <w:proofErr w:type="spellEnd"/>
       <w:r>
         <w:rPr>
-          <w:sz w:val="20"/>
-        </w:rPr>
-        <w:t>.</w:t>
-      </w:r>
-    </w:p>
-    <w:p>
-      <w:pPr>
-        <w:rPr>
-          <w:sz w:val="20"/>
-        </w:rPr>
-      </w:pPr>
-    </w:p>
-    <w:p>
-      <w:pPr>
-        <w:rPr>
-          <w:sz w:val="20"/>
-        </w:rPr>
-      </w:pPr>
+          <w:b/>
+          <w:sz w:val="20"/>
+        </w:rPr>
+        <w:t xml:space="preserve"> and </w:t>
+      </w:r>
       <w:proofErr w:type="spellStart"/>
       <w:r>
         <w:rPr>
           <w:b/>
           <w:sz w:val="20"/>
         </w:rPr>
-        <w:t>Dittes</w:t>
+        <w:t>Guardino</w:t>
       </w:r>
       <w:proofErr w:type="spellEnd"/>
       <w:r>
@@ -1003,89 +1043,82 @@
           <w:b/>
           <w:sz w:val="20"/>
         </w:rPr>
-        <w:t xml:space="preserve"> and </w:t>
+        <w:t xml:space="preserve"> Consulting</w:t>
+      </w:r>
+      <w:r>
+        <w:rPr>
+          <w:b/>
+          <w:sz w:val="20"/>
+        </w:rPr>
+        <w:t xml:space="preserve"> </w:t>
+      </w:r>
+      <w:r>
+        <w:rPr>
+          <w:sz w:val="20"/>
+        </w:rPr>
+        <w:t xml:space="preserve">- </w:t>
+      </w:r>
+      <w:r>
+        <w:rPr>
+          <w:sz w:val="20"/>
+        </w:rPr>
+        <w:t>2003-2005</w:t>
+      </w:r>
+      <w:r>
+        <w:rPr>
+          <w:sz w:val="20"/>
+        </w:rPr>
+        <w:t xml:space="preserve"> - Environmental Consultant</w:t>
+      </w:r>
+    </w:p>
+    <w:p>
+      <w:pPr>
+        <w:ind w:left="284"/>
+        <w:rPr>
+          <w:sz w:val="20"/>
+        </w:rPr>
+      </w:pPr>
+      <w:r>
+        <w:rPr>
+          <w:sz w:val="20"/>
+        </w:rPr>
+        <w:t xml:space="preserve">Carried out plant surveys for the USDA Forest Service prior to awarding contracts to logging companies. Prepared environmental </w:t>
       </w:r>
       <w:proofErr w:type="spellStart"/>
       <w:r>
         <w:rPr>
-          <w:b/>
-          <w:sz w:val="20"/>
-        </w:rPr>
-        <w:t>Guardino</w:t>
+          <w:sz w:val="20"/>
+        </w:rPr>
+        <w:t>managagment</w:t>
       </w:r>
       <w:proofErr w:type="spellEnd"/>
       <w:r>
         <w:rPr>
-          <w:b/>
-          <w:sz w:val="20"/>
-        </w:rPr>
-        <w:t xml:space="preserve"> Consulting</w:t>
-      </w:r>
-      <w:r>
-        <w:rPr>
-          <w:b/>
-          <w:sz w:val="20"/>
-        </w:rPr>
-        <w:t xml:space="preserve"> </w:t>
-      </w:r>
-      <w:r>
-        <w:rPr>
-          <w:sz w:val="20"/>
-        </w:rPr>
-        <w:t xml:space="preserve">- </w:t>
-      </w:r>
-      <w:r>
-        <w:rPr>
-          <w:sz w:val="20"/>
-        </w:rPr>
-        <w:t>2003-2005</w:t>
-      </w:r>
-      <w:r>
-        <w:rPr>
-          <w:sz w:val="20"/>
-        </w:rPr>
-        <w:t xml:space="preserve"> - Environmental Consultant</w:t>
-      </w:r>
-    </w:p>
-    <w:p>
-      <w:pPr>
-        <w:rPr>
-          <w:sz w:val="20"/>
-        </w:rPr>
-      </w:pPr>
-      <w:r>
-        <w:rPr>
-          <w:sz w:val="20"/>
-        </w:rPr>
-        <w:t xml:space="preserve">Carried out plant surveys for the USDA Forest Service prior to awarding contracts to logging companies. Prepared environmental </w:t>
+          <w:sz w:val="20"/>
+        </w:rPr>
+        <w:t xml:space="preserve"> plans for </w:t>
       </w:r>
       <w:proofErr w:type="spellStart"/>
       <w:r>
         <w:rPr>
           <w:sz w:val="20"/>
         </w:rPr>
-        <w:t>managagment</w:t>
+        <w:t>muncipalities</w:t>
       </w:r>
       <w:proofErr w:type="spellEnd"/>
       <w:r>
         <w:rPr>
           <w:sz w:val="20"/>
         </w:rPr>
-        <w:t xml:space="preserve"> plans for </w:t>
-      </w:r>
-      <w:proofErr w:type="spellStart"/>
-      <w:r>
-        <w:rPr>
-          <w:sz w:val="20"/>
-        </w:rPr>
-        <w:t>muncipalities</w:t>
-      </w:r>
-      <w:proofErr w:type="spellEnd"/>
-      <w:r>
-        <w:rPr>
-          <w:sz w:val="20"/>
-        </w:rPr>
-        <w:t>. Performed GIS data collection in the field, and created maps using ArcGIS and related software.</w:t>
+        <w:t xml:space="preserve">. Performed GIS data collection in the field, and created </w:t>
+      </w:r>
+      <w:bookmarkStart w:id="0" w:name="_GoBack"/>
+      <w:bookmarkEnd w:id="0"/>
+      <w:r>
+        <w:rPr>
+          <w:sz w:val="20"/>
+        </w:rPr>
+        <w:t>maps using ArcGIS and related software.</w:t>
       </w:r>
     </w:p>
     <w:p/>
@@ -1099,178 +1132,149 @@
       <w:r>
         <w:rPr>
           <w:b/>
+        </w:rPr>
+        <w:t>Activities</w:t>
+      </w:r>
+      <w:r>
+        <w:rPr>
+          <w:b/>
           <w:sz w:val="22"/>
         </w:rPr>
-        <w:t>Activities</w:t>
-      </w:r>
-      <w:r>
+        <w:tab/>
+      </w:r>
+      <w:hyperlink r:id="rId14" w:history="1">
+        <w:proofErr w:type="spellStart"/>
+        <w:r>
+          <w:rPr>
+            <w:rStyle w:val="Hyperlink"/>
+            <w:sz w:val="20"/>
+          </w:rPr>
+          <w:t>DataONE</w:t>
+        </w:r>
+        <w:proofErr w:type="spellEnd"/>
+        <w:r>
+          <w:rPr>
+            <w:rStyle w:val="Hyperlink"/>
+            <w:sz w:val="20"/>
+          </w:rPr>
+          <w:t xml:space="preserve"> - Community Educati</w:t>
+        </w:r>
+        <w:r>
+          <w:rPr>
+            <w:rStyle w:val="Hyperlink"/>
+            <w:sz w:val="20"/>
+          </w:rPr>
+          <w:t>on and Engagement Working Group</w:t>
+        </w:r>
+      </w:hyperlink>
+      <w:r>
+        <w:rPr>
+          <w:sz w:val="20"/>
+        </w:rPr>
+        <w:t xml:space="preserve">, </w:t>
+      </w:r>
+      <w:r>
+        <w:rPr>
+          <w:i/>
+          <w:sz w:val="20"/>
+        </w:rPr>
+        <w:t>2012-pres</w:t>
+      </w:r>
+    </w:p>
+    <w:p>
+      <w:pPr>
+        <w:ind w:left="720" w:firstLine="720"/>
         <w:rPr>
           <w:b/>
           <w:sz w:val="22"/>
         </w:rPr>
+      </w:pPr>
+      <w:r>
+        <w:rPr>
+          <w:sz w:val="20"/>
+        </w:rPr>
+        <w:t>B</w:t>
+      </w:r>
+      <w:r>
+        <w:rPr>
+          <w:sz w:val="20"/>
+        </w:rPr>
+        <w:t>ritish Ecological Society (BES) Digital Strategy Working Group</w:t>
+      </w:r>
+      <w:r>
+        <w:rPr>
+          <w:sz w:val="20"/>
+        </w:rPr>
+        <w:t xml:space="preserve">, </w:t>
+      </w:r>
+      <w:r>
+        <w:rPr>
+          <w:i/>
+          <w:sz w:val="20"/>
+        </w:rPr>
+        <w:t>2012-pres</w:t>
+      </w:r>
+    </w:p>
+    <w:p>
+      <w:pPr>
+        <w:ind w:left="720" w:firstLine="720"/>
+        <w:rPr>
+          <w:i/>
+          <w:sz w:val="20"/>
+        </w:rPr>
+      </w:pPr>
+      <w:r>
+        <w:rPr>
+          <w:sz w:val="20"/>
+        </w:rPr>
+        <w:t>Board Member, Friends of Bidwell Park Board o</w:t>
+      </w:r>
+      <w:r>
+        <w:rPr>
+          <w:sz w:val="20"/>
+        </w:rPr>
+        <w:t xml:space="preserve">f Directors, Chico, California, </w:t>
+      </w:r>
+      <w:r>
+        <w:rPr>
+          <w:i/>
+          <w:sz w:val="20"/>
+        </w:rPr>
+        <w:t>2004-2005</w:t>
+      </w:r>
+    </w:p>
+    <w:p>
+      <w:pPr>
+        <w:rPr>
+          <w:i/>
+          <w:sz w:val="20"/>
+        </w:rPr>
+      </w:pPr>
+    </w:p>
+    <w:p>
+      <w:pPr>
+        <w:rPr>
+          <w:b/>
+          <w:sz w:val="22"/>
+        </w:rPr>
+      </w:pPr>
+      <w:r>
+        <w:rPr>
+          <w:b/>
+        </w:rPr>
+        <w:t>Honors</w:t>
+      </w:r>
+      <w:r>
+        <w:rPr>
+          <w:b/>
+          <w:sz w:val="22"/>
+        </w:rPr>
         <w:tab/>
       </w:r>
       <w:r>
         <w:rPr>
           <w:sz w:val="20"/>
         </w:rPr>
-        <w:fldChar w:fldCharType="begin"/>
-      </w:r>
-      <w:r>
-        <w:rPr>
-          <w:sz w:val="20"/>
-        </w:rPr>
-        <w:instrText xml:space="preserve"> HYPERLINK "http://www.dataone.org/working_groups/community-education-and-engagement" </w:instrText>
-      </w:r>
-      <w:r>
-        <w:rPr>
-          <w:sz w:val="20"/>
-        </w:rPr>
-      </w:r>
-      <w:r>
-        <w:rPr>
-          <w:sz w:val="20"/>
-        </w:rPr>
-        <w:fldChar w:fldCharType="separate"/>
-      </w:r>
-      <w:proofErr w:type="spellStart"/>
-      <w:r>
-        <w:rPr>
-          <w:rStyle w:val="Hyperlink"/>
-          <w:sz w:val="20"/>
-        </w:rPr>
-        <w:t>DataONE</w:t>
-      </w:r>
-      <w:proofErr w:type="spellEnd"/>
-      <w:r>
-        <w:rPr>
-          <w:rStyle w:val="Hyperlink"/>
-          <w:sz w:val="20"/>
-        </w:rPr>
-        <w:t xml:space="preserve"> - Community Educati</w:t>
-      </w:r>
-      <w:r>
-        <w:rPr>
-          <w:rStyle w:val="Hyperlink"/>
-          <w:sz w:val="20"/>
-        </w:rPr>
-        <w:t>on and Engagement Working Group</w:t>
-      </w:r>
-      <w:r>
-        <w:rPr>
-          <w:sz w:val="20"/>
-        </w:rPr>
-        <w:fldChar w:fldCharType="end"/>
-      </w:r>
-      <w:r>
-        <w:rPr>
-          <w:sz w:val="20"/>
-        </w:rPr>
-        <w:t xml:space="preserve">, </w:t>
-      </w:r>
-      <w:r>
-        <w:rPr>
-          <w:i/>
-          <w:sz w:val="20"/>
-        </w:rPr>
-        <w:t>2012-pres</w:t>
-      </w:r>
-    </w:p>
-    <w:p>
-      <w:pPr>
-        <w:ind w:left="720" w:firstLine="720"/>
-        <w:rPr>
-          <w:b/>
-          <w:sz w:val="22"/>
-        </w:rPr>
-      </w:pPr>
-      <w:r>
-        <w:rPr>
-          <w:sz w:val="20"/>
-        </w:rPr>
-        <w:t>B</w:t>
-      </w:r>
-      <w:r>
-        <w:rPr>
-          <w:sz w:val="20"/>
-        </w:rPr>
-        <w:t>ritish Ecological Society (BES) Digital Strategy Working Group</w:t>
-      </w:r>
-      <w:r>
-        <w:rPr>
-          <w:sz w:val="20"/>
-        </w:rPr>
-        <w:t xml:space="preserve">, </w:t>
-      </w:r>
-      <w:r>
-        <w:rPr>
-          <w:i/>
-          <w:sz w:val="20"/>
-        </w:rPr>
-        <w:t>2012-pres</w:t>
-      </w:r>
-    </w:p>
-    <w:p>
-      <w:pPr>
-        <w:ind w:left="720" w:firstLine="720"/>
-        <w:rPr>
-          <w:i/>
-          <w:sz w:val="20"/>
-        </w:rPr>
-      </w:pPr>
-      <w:r>
-        <w:rPr>
-          <w:sz w:val="20"/>
-        </w:rPr>
-        <w:t>Board Member, Friends of Bidwell Park Board o</w:t>
-      </w:r>
-      <w:r>
-        <w:rPr>
-          <w:sz w:val="20"/>
-        </w:rPr>
-        <w:t xml:space="preserve">f Directors, Chico, California, </w:t>
-      </w:r>
-      <w:r>
-        <w:rPr>
-          <w:i/>
-          <w:sz w:val="20"/>
-        </w:rPr>
-        <w:t>2004-2005</w:t>
-      </w:r>
-    </w:p>
-    <w:p>
-      <w:pPr>
-        <w:rPr>
-          <w:i/>
-          <w:sz w:val="20"/>
-        </w:rPr>
-      </w:pPr>
-    </w:p>
-    <w:p>
-      <w:pPr>
-        <w:rPr>
-          <w:b/>
-          <w:sz w:val="22"/>
-        </w:rPr>
-      </w:pPr>
-      <w:r>
-        <w:rPr>
-          <w:b/>
-          <w:sz w:val="22"/>
-        </w:rPr>
-        <w:t>Honors</w:t>
-      </w:r>
-      <w:r>
-        <w:rPr>
-          <w:b/>
-          <w:sz w:val="22"/>
-        </w:rPr>
-        <w:tab/>
-      </w:r>
-      <w:r>
-        <w:rPr>
-          <w:sz w:val="20"/>
-        </w:rPr>
         <w:t>Sixteen peer-reviewed publicati</w:t>
       </w:r>
       <w:r>
@@ -1278,6 +1282,12 @@
           <w:sz w:val="20"/>
         </w:rPr>
         <w:t>ons in top journals in my field</w:t>
+      </w:r>
+      <w:r>
+        <w:rPr>
+          <w:sz w:val="20"/>
+        </w:rPr>
+        <w:t xml:space="preserve"> (S.A. Chamberlain)</w:t>
       </w:r>
     </w:p>
     <w:p>

</xml_diff>

<commit_message>
updated publications list and vita
</commit_message>
<xml_diff>
--- a/_site/vita_onepage_word.docx
+++ b/_site/vita_onepage_word.docx
@@ -86,19 +86,11 @@
             </w:hyperlink>
           </w:p>
           <w:p>
-            <w:proofErr w:type="spellStart"/>
             <w:r>
               <w:rPr>
                 <w:sz w:val="20"/>
               </w:rPr>
-              <w:t>Ph</w:t>
-            </w:r>
-            <w:proofErr w:type="spellEnd"/>
-            <w:r>
-              <w:rPr>
-                <w:sz w:val="20"/>
-              </w:rPr>
-              <w:t>: (713) 364-5048</w:t>
+              <w:t>Ph: (713) 364-5048</w:t>
             </w:r>
           </w:p>
         </w:tc>
@@ -113,11 +105,19 @@
                 <w:sz w:val="22"/>
               </w:rPr>
             </w:pPr>
+          </w:p>
+          <w:p>
+            <w:pPr>
+              <w:jc w:val="right"/>
+              <w:rPr>
+                <w:sz w:val="22"/>
+              </w:rPr>
+            </w:pPr>
             <w:r>
               <w:rPr>
                 <w:sz w:val="22"/>
               </w:rPr>
-              <w:t>Biology Department</w:t>
+              <w:t>Museum of Paleontology</w:t>
             </w:r>
           </w:p>
           <w:p>
@@ -131,7 +131,7 @@
               <w:rPr>
                 <w:sz w:val="22"/>
               </w:rPr>
-              <w:t>Simon Fraser University</w:t>
+              <w:t>University of California, Berkeley</w:t>
             </w:r>
           </w:p>
           <w:p>
@@ -145,18 +145,19 @@
               <w:rPr>
                 <w:sz w:val="22"/>
               </w:rPr>
-              <w:t>8888 University Drive</w:t>
+              <w:t>Berkeley</w:t>
             </w:r>
-          </w:p>
-          <w:p>
-            <w:pPr>
-              <w:jc w:val="right"/>
-            </w:pPr>
             <w:r>
               <w:rPr>
                 <w:sz w:val="22"/>
               </w:rPr>
-              <w:t>Burnaby, BC, Canada</w:t>
+              <w:t xml:space="preserve">, </w:t>
+            </w:r>
+            <w:r>
+              <w:rPr>
+                <w:sz w:val="22"/>
+              </w:rPr>
+              <w:t>CA</w:t>
             </w:r>
           </w:p>
         </w:tc>
@@ -204,19 +205,11 @@
           <w:sz w:val="20"/>
         </w:rPr>
       </w:pPr>
-      <w:proofErr w:type="spellStart"/>
-      <w:r>
-        <w:rPr>
-          <w:sz w:val="20"/>
-        </w:rPr>
-        <w:t>Ph.D</w:t>
-      </w:r>
-      <w:proofErr w:type="spellEnd"/>
-      <w:r>
-        <w:rPr>
-          <w:sz w:val="20"/>
-        </w:rPr>
-        <w:t xml:space="preserve"> </w:t>
+      <w:r>
+        <w:rPr>
+          <w:sz w:val="20"/>
+        </w:rPr>
+        <w:t xml:space="preserve">Ph.D </w:t>
       </w:r>
       <w:r>
         <w:rPr>
@@ -455,7 +448,19 @@
         <w:rPr>
           <w:sz w:val="20"/>
         </w:rPr>
-        <w:t xml:space="preserve"> Developed R software for 8 years, for research proje</w:t>
+        <w:t xml:space="preserve"> Developed R software for </w:t>
+      </w:r>
+      <w:r>
+        <w:rPr>
+          <w:sz w:val="20"/>
+        </w:rPr>
+        <w:t>10</w:t>
+      </w:r>
+      <w:r>
+        <w:rPr>
+          <w:sz w:val="20"/>
+        </w:rPr>
+        <w:t xml:space="preserve"> years, for research proje</w:t>
       </w:r>
       <w:r>
         <w:rPr>
@@ -467,27 +472,13 @@
         <w:rPr>
           <w:sz w:val="20"/>
         </w:rPr>
-        <w:t xml:space="preserve">on </w:t>
-      </w:r>
-      <w:proofErr w:type="spellStart"/>
-      <w:r>
-        <w:rPr>
-          <w:sz w:val="20"/>
-        </w:rPr>
-        <w:t>Git</w:t>
-      </w:r>
-      <w:r>
-        <w:rPr>
-          <w:sz w:val="20"/>
-        </w:rPr>
-        <w:t>Hub</w:t>
-      </w:r>
-      <w:proofErr w:type="spellEnd"/>
-      <w:r>
-        <w:rPr>
-          <w:sz w:val="20"/>
-        </w:rPr>
-        <w:t xml:space="preserve"> at </w:t>
+        <w:t>on Git</w:t>
+      </w:r>
+      <w:r>
+        <w:rPr>
+          <w:sz w:val="20"/>
+        </w:rPr>
+        <w:t xml:space="preserve">Hub at </w:t>
       </w:r>
       <w:hyperlink r:id="rId9" w:history="1">
         <w:r>
@@ -535,7 +526,19 @@
         <w:rPr>
           <w:sz w:val="20"/>
         </w:rPr>
-        <w:t xml:space="preserve"> Programmed in Python for 1.5 years. Writing a Python package for getting taxonomy data from th</w:t>
+        <w:t xml:space="preserve"> Programmed in Python for </w:t>
+      </w:r>
+      <w:r>
+        <w:rPr>
+          <w:sz w:val="20"/>
+        </w:rPr>
+        <w:t>3</w:t>
+      </w:r>
+      <w:r>
+        <w:rPr>
+          <w:sz w:val="20"/>
+        </w:rPr>
+        <w:t>.5 years. Writing a Python package for getting taxonomy data from th</w:t>
       </w:r>
       <w:r>
         <w:rPr>
@@ -543,7 +546,6 @@
         </w:rPr>
         <w:t xml:space="preserve">e web </w:t>
       </w:r>
-      <w:proofErr w:type="spellStart"/>
       <w:r>
         <w:rPr>
           <w:i/>
@@ -551,7 +553,6 @@
         </w:rPr>
         <w:t>pytaxize</w:t>
       </w:r>
-      <w:proofErr w:type="spellEnd"/>
       <w:r>
         <w:rPr>
           <w:sz w:val="20"/>
@@ -604,7 +605,31 @@
         <w:rPr>
           <w:sz w:val="20"/>
         </w:rPr>
-        <w:t xml:space="preserve">y for 1 year. Deployed an app </w:t>
+        <w:t xml:space="preserve">y for </w:t>
+      </w:r>
+      <w:r>
+        <w:rPr>
+          <w:sz w:val="20"/>
+        </w:rPr>
+        <w:t>3</w:t>
+      </w:r>
+      <w:r>
+        <w:rPr>
+          <w:sz w:val="20"/>
+        </w:rPr>
+        <w:t xml:space="preserve"> year</w:t>
+      </w:r>
+      <w:r>
+        <w:rPr>
+          <w:sz w:val="20"/>
+        </w:rPr>
+        <w:t>s</w:t>
+      </w:r>
+      <w:r>
+        <w:rPr>
+          <w:sz w:val="20"/>
+        </w:rPr>
+        <w:t xml:space="preserve">. Deployed an app </w:t>
       </w:r>
       <w:r>
         <w:rPr>
@@ -701,21 +726,7 @@
         <w:rPr>
           <w:sz w:val="20"/>
         </w:rPr>
-        <w:t xml:space="preserve">software tutorials with HTML, CSS, and </w:t>
-      </w:r>
-      <w:proofErr w:type="spellStart"/>
-      <w:r>
-        <w:rPr>
-          <w:sz w:val="20"/>
-        </w:rPr>
-        <w:t>Javascript</w:t>
-      </w:r>
-      <w:proofErr w:type="spellEnd"/>
-      <w:r>
-        <w:rPr>
-          <w:sz w:val="20"/>
-        </w:rPr>
-        <w:t>.</w:t>
+        <w:t>software tutorials with HTML, CSS, and Javascript.</w:t>
       </w:r>
     </w:p>
     <w:p>
@@ -742,30 +753,28 @@
         <w:rPr>
           <w:sz w:val="20"/>
         </w:rPr>
-        <w:t xml:space="preserve"> Use many databases, including SQL (MySQL, SQLite) and </w:t>
-      </w:r>
-      <w:proofErr w:type="spellStart"/>
-      <w:r>
-        <w:rPr>
-          <w:sz w:val="20"/>
-        </w:rPr>
-        <w:t>NoSQL</w:t>
-      </w:r>
-      <w:proofErr w:type="spellEnd"/>
-      <w:r>
-        <w:rPr>
-          <w:sz w:val="20"/>
-        </w:rPr>
-        <w:t xml:space="preserve"> (</w:t>
-      </w:r>
-      <w:proofErr w:type="spellStart"/>
+        <w:t xml:space="preserve"> Use many databases, including SQL (MySQL, SQLite) and NoSQL (</w:t>
+      </w:r>
+      <w:r>
+        <w:rPr>
+          <w:sz w:val="20"/>
+        </w:rPr>
+        <w:t xml:space="preserve">Elasticsearch, </w:t>
+      </w:r>
       <w:r>
         <w:rPr>
           <w:sz w:val="20"/>
         </w:rPr>
         <w:t>CouchDB</w:t>
       </w:r>
-      <w:proofErr w:type="spellEnd"/>
+      <w:r>
+        <w:rPr>
+          <w:sz w:val="20"/>
+        </w:rPr>
+        <w:t>, Redis, Etcd</w:t>
+      </w:r>
+      <w:bookmarkStart w:id="0" w:name="_GoBack"/>
+      <w:bookmarkEnd w:id="0"/>
       <w:r>
         <w:rPr>
           <w:sz w:val="20"/>
@@ -817,21 +826,7 @@
         <w:rPr>
           <w:sz w:val="20"/>
         </w:rPr>
-        <w:t xml:space="preserve">esent - </w:t>
-      </w:r>
-      <w:proofErr w:type="spellStart"/>
-      <w:r>
-        <w:rPr>
-          <w:sz w:val="20"/>
-        </w:rPr>
-        <w:t>PostDoctoral</w:t>
-      </w:r>
-      <w:proofErr w:type="spellEnd"/>
-      <w:r>
-        <w:rPr>
-          <w:sz w:val="20"/>
-        </w:rPr>
-        <w:t xml:space="preserve"> Researcher</w:t>
+        <w:t>esent - PostDoctoral Researcher</w:t>
       </w:r>
     </w:p>
     <w:p>
@@ -1013,37 +1008,12 @@
           <w:sz w:val="20"/>
         </w:rPr>
       </w:pPr>
-      <w:proofErr w:type="spellStart"/>
-      <w:r>
-        <w:rPr>
-          <w:b/>
-          <w:sz w:val="20"/>
-        </w:rPr>
-        <w:t>Dittes</w:t>
-      </w:r>
-      <w:proofErr w:type="spellEnd"/>
-      <w:r>
-        <w:rPr>
-          <w:b/>
-          <w:sz w:val="20"/>
-        </w:rPr>
-        <w:t xml:space="preserve"> and </w:t>
-      </w:r>
-      <w:proofErr w:type="spellStart"/>
-      <w:r>
-        <w:rPr>
-          <w:b/>
-          <w:sz w:val="20"/>
-        </w:rPr>
-        <w:t>Guardino</w:t>
-      </w:r>
-      <w:proofErr w:type="spellEnd"/>
-      <w:r>
-        <w:rPr>
-          <w:b/>
-          <w:sz w:val="20"/>
-        </w:rPr>
-        <w:t xml:space="preserve"> Consulting</w:t>
+      <w:r>
+        <w:rPr>
+          <w:b/>
+          <w:sz w:val="20"/>
+        </w:rPr>
+        <w:t>Dittes and Guardino Consulting</w:t>
       </w:r>
       <w:r>
         <w:rPr>
@@ -1082,43 +1052,7 @@
         <w:rPr>
           <w:sz w:val="20"/>
         </w:rPr>
-        <w:t xml:space="preserve">Carried out plant surveys for the USDA Forest Service prior to awarding contracts to logging companies. Prepared environmental </w:t>
-      </w:r>
-      <w:proofErr w:type="spellStart"/>
-      <w:r>
-        <w:rPr>
-          <w:sz w:val="20"/>
-        </w:rPr>
-        <w:t>managagment</w:t>
-      </w:r>
-      <w:proofErr w:type="spellEnd"/>
-      <w:r>
-        <w:rPr>
-          <w:sz w:val="20"/>
-        </w:rPr>
-        <w:t xml:space="preserve"> plans for </w:t>
-      </w:r>
-      <w:proofErr w:type="spellStart"/>
-      <w:r>
-        <w:rPr>
-          <w:sz w:val="20"/>
-        </w:rPr>
-        <w:t>muncipalities</w:t>
-      </w:r>
-      <w:proofErr w:type="spellEnd"/>
-      <w:r>
-        <w:rPr>
-          <w:sz w:val="20"/>
-        </w:rPr>
-        <w:t xml:space="preserve">. Performed GIS data collection in the field, and created </w:t>
-      </w:r>
-      <w:bookmarkStart w:id="0" w:name="_GoBack"/>
-      <w:bookmarkEnd w:id="0"/>
-      <w:r>
-        <w:rPr>
-          <w:sz w:val="20"/>
-        </w:rPr>
-        <w:t>maps using ArcGIS and related software.</w:t>
+        <w:t>Carried out plant surveys for the USDA Forest Service prior to awarding contracts to logging companies. Prepared environmental managagment plans for muncipalities. Performed GIS data collection in the field, and created maps using ArcGIS and related software.</w:t>
       </w:r>
     </w:p>
     <w:p/>
@@ -1143,21 +1077,12 @@
         <w:tab/>
       </w:r>
       <w:hyperlink r:id="rId14" w:history="1">
-        <w:proofErr w:type="spellStart"/>
         <w:r>
           <w:rPr>
             <w:rStyle w:val="Hyperlink"/>
             <w:sz w:val="20"/>
           </w:rPr>
-          <w:t>DataONE</w:t>
-        </w:r>
-        <w:proofErr w:type="spellEnd"/>
-        <w:r>
-          <w:rPr>
-            <w:rStyle w:val="Hyperlink"/>
-            <w:sz w:val="20"/>
-          </w:rPr>
-          <w:t xml:space="preserve"> - Community Educati</w:t>
+          <w:t>DataONE - Community Educati</w:t>
         </w:r>
         <w:r>
           <w:rPr>
@@ -1302,21 +1227,7 @@
         <w:rPr>
           <w:sz w:val="20"/>
         </w:rPr>
-        <w:t xml:space="preserve">Public Library of Science &amp; </w:t>
-      </w:r>
-      <w:proofErr w:type="spellStart"/>
-      <w:r>
-        <w:rPr>
-          <w:sz w:val="20"/>
-        </w:rPr>
-        <w:t>Mendeley</w:t>
-      </w:r>
-      <w:proofErr w:type="spellEnd"/>
-      <w:r>
-        <w:rPr>
-          <w:sz w:val="20"/>
-        </w:rPr>
-        <w:t xml:space="preserve"> Binary Battle - 3rd place in code competition</w:t>
+        <w:t>Public Library of Science &amp; Mendeley Binary Battle - 3rd place in code competition</w:t>
       </w:r>
       <w:r>
         <w:rPr>
@@ -1345,19 +1256,11 @@
           <w:sz w:val="20"/>
         </w:rPr>
       </w:pPr>
-      <w:proofErr w:type="spellStart"/>
-      <w:r>
-        <w:rPr>
-          <w:sz w:val="20"/>
-        </w:rPr>
-        <w:t>Lodieska</w:t>
-      </w:r>
-      <w:proofErr w:type="spellEnd"/>
-      <w:r>
-        <w:rPr>
-          <w:sz w:val="20"/>
-        </w:rPr>
-        <w:t xml:space="preserve"> Stockbridge Vaughn Fellowship</w:t>
+      <w:r>
+        <w:rPr>
+          <w:sz w:val="20"/>
+        </w:rPr>
+        <w:t>Lodieska Stockbridge Vaughn Fellowship</w:t>
       </w:r>
       <w:r>
         <w:rPr>

</xml_diff>